<commit_message>
Submitting the ML Project 2!
</commit_message>
<xml_diff>
--- a/Semester 1/AIG100 - Machine Learing/Project 2/Reflection.docx
+++ b/Semester 1/AIG100 - Machine Learing/Project 2/Reflection.docx
@@ -48,7 +48,6 @@
         <w:t>Reflection</w:t>
       </w:r>
     </w:p>
-    <w:p/>
     <w:p>
       <w:pPr>
         <w:rPr>
@@ -100,8 +99,16 @@
           <w:ilvl w:val="0"/>
           <w:numId w:val="19"/>
         </w:numPr>
+        <w:rPr>
+          <w:sz w:val="24"/>
+          <w:szCs w:val="24"/>
+        </w:rPr>
       </w:pPr>
       <w:r>
+        <w:rPr>
+          <w:sz w:val="24"/>
+          <w:szCs w:val="24"/>
+        </w:rPr>
         <w:t>Finding Dataset was a task which took the most amount of time</w:t>
       </w:r>
     </w:p>
@@ -112,8 +119,16 @@
           <w:ilvl w:val="0"/>
           <w:numId w:val="20"/>
         </w:numPr>
+        <w:rPr>
+          <w:sz w:val="24"/>
+          <w:szCs w:val="24"/>
+        </w:rPr>
       </w:pPr>
       <w:r>
+        <w:rPr>
+          <w:sz w:val="24"/>
+          <w:szCs w:val="24"/>
+        </w:rPr>
         <w:t>To Find a Data set which Not Gives us a Prediction to Make but also an Interesting and Practical Scenario.</w:t>
       </w:r>
     </w:p>
@@ -124,8 +139,16 @@
           <w:ilvl w:val="0"/>
           <w:numId w:val="19"/>
         </w:numPr>
+        <w:rPr>
+          <w:sz w:val="24"/>
+          <w:szCs w:val="24"/>
+        </w:rPr>
       </w:pPr>
       <w:r>
+        <w:rPr>
+          <w:sz w:val="24"/>
+          <w:szCs w:val="24"/>
+        </w:rPr>
         <w:t>Understanding the Practical Implementation of Models in Python wasn’t an Easy Task</w:t>
       </w:r>
     </w:p>
@@ -136,8 +159,16 @@
           <w:ilvl w:val="0"/>
           <w:numId w:val="20"/>
         </w:numPr>
+        <w:rPr>
+          <w:sz w:val="24"/>
+          <w:szCs w:val="24"/>
+        </w:rPr>
       </w:pPr>
       <w:r>
+        <w:rPr>
+          <w:sz w:val="24"/>
+          <w:szCs w:val="24"/>
+        </w:rPr>
         <w:t>I Generally like to Automate the Processes so my Goal was so to Make the Code in a way that which ever Model I was going to add on it should automatically re-evaluate the best Model from the Bunch &amp; Re-create the Visualisations &amp; Interpretations accordingly.</w:t>
       </w:r>
     </w:p>
@@ -148,8 +179,16 @@
           <w:ilvl w:val="0"/>
           <w:numId w:val="20"/>
         </w:numPr>
+        <w:rPr>
+          <w:sz w:val="24"/>
+          <w:szCs w:val="24"/>
+        </w:rPr>
       </w:pPr>
       <w:r>
+        <w:rPr>
+          <w:sz w:val="24"/>
+          <w:szCs w:val="24"/>
+        </w:rPr>
         <w:t xml:space="preserve">Using these </w:t>
       </w:r>
       <w:r>
@@ -158,11 +197,17 @@
           <w:bCs/>
           <w:i/>
           <w:iCs/>
+          <w:sz w:val="24"/>
+          <w:szCs w:val="24"/>
           <w:u w:val="single"/>
         </w:rPr>
         <w:t>sklearn</w:t>
       </w:r>
       <w:r>
+        <w:rPr>
+          <w:sz w:val="24"/>
+          <w:szCs w:val="24"/>
+        </w:rPr>
         <w:t xml:space="preserve"> Models was new to me in Python and it was a Task to get to Understand it’s usage in different Scenario’s.</w:t>
       </w:r>
     </w:p>
@@ -173,15 +218,34 @@
           <w:ilvl w:val="0"/>
           <w:numId w:val="20"/>
         </w:numPr>
+        <w:rPr>
+          <w:sz w:val="24"/>
+          <w:szCs w:val="24"/>
+        </w:rPr>
       </w:pPr>
       <w:r>
+        <w:rPr>
+          <w:sz w:val="24"/>
+          <w:szCs w:val="24"/>
+        </w:rPr>
         <w:t xml:space="preserve">I made the Mistake of trying to use Accuracy &amp; other Classification Metric’s when doing Regression but </w:t>
       </w:r>
       <w:r>
+        <w:rPr>
+          <w:sz w:val="24"/>
+          <w:szCs w:val="24"/>
+        </w:rPr>
         <w:t>thankfully it threw an error which got me researching if that is possible.</w:t>
       </w:r>
     </w:p>
-    <w:p/>
+    <w:p>
+      <w:pPr>
+        <w:rPr>
+          <w:sz w:val="24"/>
+          <w:szCs w:val="24"/>
+        </w:rPr>
+      </w:pPr>
+    </w:p>
     <w:p>
       <w:pPr>
         <w:pStyle w:val="Heading1"/>
@@ -223,10 +287,18 @@
         <w:pStyle w:val="ListParagraph"/>
         <w:numPr>
           <w:ilvl w:val="1"/>
-          <w:numId w:val="19"/>
+          <w:numId w:val="22"/>
         </w:numPr>
+        <w:rPr>
+          <w:sz w:val="24"/>
+          <w:szCs w:val="24"/>
+        </w:rPr>
       </w:pPr>
       <w:r>
+        <w:rPr>
+          <w:sz w:val="24"/>
+          <w:szCs w:val="24"/>
+        </w:rPr>
         <w:t>I’ve Understood how to Implement &amp; Make Predictions.</w:t>
       </w:r>
     </w:p>
@@ -235,11 +307,71 @@
         <w:pStyle w:val="ListParagraph"/>
         <w:numPr>
           <w:ilvl w:val="1"/>
-          <w:numId w:val="19"/>
+          <w:numId w:val="22"/>
         </w:numPr>
+        <w:rPr>
+          <w:sz w:val="24"/>
+          <w:szCs w:val="24"/>
+        </w:rPr>
       </w:pPr>
       <w:r>
+        <w:rPr>
+          <w:sz w:val="24"/>
+          <w:szCs w:val="24"/>
+        </w:rPr>
         <w:t>I’ve also got a Deeper Understanding of Evaluating Model’s.</w:t>
+      </w:r>
+    </w:p>
+    <w:p>
+      <w:pPr>
+        <w:pStyle w:val="ListParagraph"/>
+        <w:numPr>
+          <w:ilvl w:val="1"/>
+          <w:numId w:val="22"/>
+        </w:numPr>
+        <w:rPr>
+          <w:sz w:val="24"/>
+          <w:szCs w:val="24"/>
+        </w:rPr>
+      </w:pPr>
+      <w:r>
+        <w:rPr>
+          <w:sz w:val="24"/>
+          <w:szCs w:val="24"/>
+        </w:rPr>
+        <w:t xml:space="preserve">Since I’m a </w:t>
+      </w:r>
+      <w:r>
+        <w:rPr>
+          <w:i/>
+          <w:iCs/>
+          <w:sz w:val="24"/>
+          <w:szCs w:val="24"/>
+        </w:rPr>
+        <w:t>Practical Learner</w:t>
+      </w:r>
+      <w:r>
+        <w:rPr>
+          <w:sz w:val="24"/>
+          <w:szCs w:val="24"/>
+        </w:rPr>
+        <w:t xml:space="preserve"> this was a very Informative and Useful Project to me &amp; helped me </w:t>
+      </w:r>
+      <w:r>
+        <w:rPr>
+          <w:b/>
+          <w:bCs/>
+          <w:sz w:val="24"/>
+          <w:szCs w:val="24"/>
+        </w:rPr>
+        <w:t>solidify</w:t>
+      </w:r>
+      <w:r>
+        <w:rPr>
+          <w:sz w:val="24"/>
+          <w:szCs w:val="24"/>
+        </w:rPr>
+        <w:t xml:space="preserve"> the Concepts I’ve learnt in Class.</w:t>
       </w:r>
     </w:p>
     <w:sectPr>
@@ -697,11 +829,11 @@
   <w:abstractNum w:abstractNumId="1" w15:restartNumberingAfterBreak="0">
     <w:nsid w:val="0D4301E1"/>
     <w:multiLevelType w:val="hybridMultilevel"/>
-    <w:tmpl w:val="9D960946"/>
-    <w:lvl w:ilvl="0" w:tplc="10090019">
+    <w:tmpl w:val="C6E6DF36"/>
+    <w:lvl w:ilvl="0" w:tplc="10090017">
       <w:start w:val="1"/>
       <w:numFmt w:val="lowerLetter"/>
-      <w:lvlText w:val="%1."/>
+      <w:lvlText w:val="%1)"/>
       <w:lvlJc w:val="left"/>
       <w:pPr>
         <w:ind w:left="1080" w:hanging="360"/>
@@ -1657,6 +1789,184 @@
       <w:rPr>
         <w:rFonts w:ascii="Wingdings" w:hAnsi="Wingdings" w:hint="default"/>
       </w:rPr>
+    </w:lvl>
+  </w:abstractNum>
+  <w:abstractNum w:abstractNumId="11" w15:restartNumberingAfterBreak="0">
+    <w:nsid w:val="71E52AB7"/>
+    <w:multiLevelType w:val="hybridMultilevel"/>
+    <w:tmpl w:val="2B1091DC"/>
+    <w:lvl w:ilvl="0" w:tplc="FFFFFFFF">
+      <w:start w:val="1"/>
+      <w:numFmt w:val="lowerLetter"/>
+      <w:lvlText w:val="%1."/>
+      <w:lvlJc w:val="left"/>
+      <w:pPr>
+        <w:ind w:left="1080" w:hanging="360"/>
+      </w:pPr>
+      <w:rPr>
+        <w:rFonts w:hint="default"/>
+      </w:rPr>
+    </w:lvl>
+    <w:lvl w:ilvl="1" w:tplc="1009001B">
+      <w:start w:val="1"/>
+      <w:numFmt w:val="lowerRoman"/>
+      <w:lvlText w:val="%2."/>
+      <w:lvlJc w:val="right"/>
+      <w:pPr>
+        <w:ind w:left="1352" w:hanging="360"/>
+      </w:pPr>
+    </w:lvl>
+    <w:lvl w:ilvl="2" w:tplc="FFFFFFFF" w:tentative="1">
+      <w:start w:val="1"/>
+      <w:numFmt w:val="lowerRoman"/>
+      <w:lvlText w:val="%3."/>
+      <w:lvlJc w:val="right"/>
+      <w:pPr>
+        <w:ind w:left="2520" w:hanging="180"/>
+      </w:pPr>
+    </w:lvl>
+    <w:lvl w:ilvl="3" w:tplc="FFFFFFFF" w:tentative="1">
+      <w:start w:val="1"/>
+      <w:numFmt w:val="decimal"/>
+      <w:lvlText w:val="%4."/>
+      <w:lvlJc w:val="left"/>
+      <w:pPr>
+        <w:ind w:left="3240" w:hanging="360"/>
+      </w:pPr>
+    </w:lvl>
+    <w:lvl w:ilvl="4" w:tplc="FFFFFFFF" w:tentative="1">
+      <w:start w:val="1"/>
+      <w:numFmt w:val="lowerLetter"/>
+      <w:lvlText w:val="%5."/>
+      <w:lvlJc w:val="left"/>
+      <w:pPr>
+        <w:ind w:left="3960" w:hanging="360"/>
+      </w:pPr>
+    </w:lvl>
+    <w:lvl w:ilvl="5" w:tplc="FFFFFFFF" w:tentative="1">
+      <w:start w:val="1"/>
+      <w:numFmt w:val="lowerRoman"/>
+      <w:lvlText w:val="%6."/>
+      <w:lvlJc w:val="right"/>
+      <w:pPr>
+        <w:ind w:left="4680" w:hanging="180"/>
+      </w:pPr>
+    </w:lvl>
+    <w:lvl w:ilvl="6" w:tplc="FFFFFFFF" w:tentative="1">
+      <w:start w:val="1"/>
+      <w:numFmt w:val="decimal"/>
+      <w:lvlText w:val="%7."/>
+      <w:lvlJc w:val="left"/>
+      <w:pPr>
+        <w:ind w:left="5400" w:hanging="360"/>
+      </w:pPr>
+    </w:lvl>
+    <w:lvl w:ilvl="7" w:tplc="FFFFFFFF" w:tentative="1">
+      <w:start w:val="1"/>
+      <w:numFmt w:val="lowerLetter"/>
+      <w:lvlText w:val="%8."/>
+      <w:lvlJc w:val="left"/>
+      <w:pPr>
+        <w:ind w:left="6120" w:hanging="360"/>
+      </w:pPr>
+    </w:lvl>
+    <w:lvl w:ilvl="8" w:tplc="FFFFFFFF" w:tentative="1">
+      <w:start w:val="1"/>
+      <w:numFmt w:val="lowerRoman"/>
+      <w:lvlText w:val="%9."/>
+      <w:lvlJc w:val="right"/>
+      <w:pPr>
+        <w:ind w:left="6840" w:hanging="180"/>
+      </w:pPr>
+    </w:lvl>
+  </w:abstractNum>
+  <w:abstractNum w:abstractNumId="12" w15:restartNumberingAfterBreak="0">
+    <w:nsid w:val="777D426B"/>
+    <w:multiLevelType w:val="hybridMultilevel"/>
+    <w:tmpl w:val="03E01326"/>
+    <w:lvl w:ilvl="0" w:tplc="FFFFFFFF">
+      <w:start w:val="1"/>
+      <w:numFmt w:val="lowerLetter"/>
+      <w:lvlText w:val="%1."/>
+      <w:lvlJc w:val="left"/>
+      <w:pPr>
+        <w:ind w:left="1080" w:hanging="360"/>
+      </w:pPr>
+      <w:rPr>
+        <w:rFonts w:hint="default"/>
+      </w:rPr>
+    </w:lvl>
+    <w:lvl w:ilvl="1" w:tplc="10090017">
+      <w:start w:val="1"/>
+      <w:numFmt w:val="lowerLetter"/>
+      <w:lvlText w:val="%2)"/>
+      <w:lvlJc w:val="left"/>
+      <w:pPr>
+        <w:ind w:left="1352" w:hanging="360"/>
+      </w:pPr>
+    </w:lvl>
+    <w:lvl w:ilvl="2" w:tplc="FFFFFFFF" w:tentative="1">
+      <w:start w:val="1"/>
+      <w:numFmt w:val="lowerRoman"/>
+      <w:lvlText w:val="%3."/>
+      <w:lvlJc w:val="right"/>
+      <w:pPr>
+        <w:ind w:left="2520" w:hanging="180"/>
+      </w:pPr>
+    </w:lvl>
+    <w:lvl w:ilvl="3" w:tplc="FFFFFFFF" w:tentative="1">
+      <w:start w:val="1"/>
+      <w:numFmt w:val="decimal"/>
+      <w:lvlText w:val="%4."/>
+      <w:lvlJc w:val="left"/>
+      <w:pPr>
+        <w:ind w:left="3240" w:hanging="360"/>
+      </w:pPr>
+    </w:lvl>
+    <w:lvl w:ilvl="4" w:tplc="FFFFFFFF" w:tentative="1">
+      <w:start w:val="1"/>
+      <w:numFmt w:val="lowerLetter"/>
+      <w:lvlText w:val="%5."/>
+      <w:lvlJc w:val="left"/>
+      <w:pPr>
+        <w:ind w:left="3960" w:hanging="360"/>
+      </w:pPr>
+    </w:lvl>
+    <w:lvl w:ilvl="5" w:tplc="FFFFFFFF" w:tentative="1">
+      <w:start w:val="1"/>
+      <w:numFmt w:val="lowerRoman"/>
+      <w:lvlText w:val="%6."/>
+      <w:lvlJc w:val="right"/>
+      <w:pPr>
+        <w:ind w:left="4680" w:hanging="180"/>
+      </w:pPr>
+    </w:lvl>
+    <w:lvl w:ilvl="6" w:tplc="FFFFFFFF" w:tentative="1">
+      <w:start w:val="1"/>
+      <w:numFmt w:val="decimal"/>
+      <w:lvlText w:val="%7."/>
+      <w:lvlJc w:val="left"/>
+      <w:pPr>
+        <w:ind w:left="5400" w:hanging="360"/>
+      </w:pPr>
+    </w:lvl>
+    <w:lvl w:ilvl="7" w:tplc="FFFFFFFF" w:tentative="1">
+      <w:start w:val="1"/>
+      <w:numFmt w:val="lowerLetter"/>
+      <w:lvlText w:val="%8."/>
+      <w:lvlJc w:val="left"/>
+      <w:pPr>
+        <w:ind w:left="6120" w:hanging="360"/>
+      </w:pPr>
+    </w:lvl>
+    <w:lvl w:ilvl="8" w:tplc="FFFFFFFF" w:tentative="1">
+      <w:start w:val="1"/>
+      <w:numFmt w:val="lowerRoman"/>
+      <w:lvlText w:val="%9."/>
+      <w:lvlJc w:val="right"/>
+      <w:pPr>
+        <w:ind w:left="6840" w:hanging="180"/>
+      </w:pPr>
     </w:lvl>
   </w:abstractNum>
   <w:num w:numId="1" w16cid:durableId="1705406665">
@@ -1718,6 +2028,12 @@
   </w:num>
   <w:num w:numId="20" w16cid:durableId="18896342">
     <w:abstractNumId w:val="10"/>
+  </w:num>
+  <w:num w:numId="21" w16cid:durableId="2000184243">
+    <w:abstractNumId w:val="11"/>
+  </w:num>
+  <w:num w:numId="22" w16cid:durableId="1158573696">
+    <w:abstractNumId w:val="12"/>
   </w:num>
 </w:numbering>
 </file>
@@ -2368,6 +2684,7 @@
   <w:style w:type="character" w:default="1" w:styleId="DefaultParagraphFont">
     <w:name w:val="Default Paragraph Font"/>
     <w:uiPriority w:val="1"/>
+    <w:semiHidden/>
     <w:unhideWhenUsed/>
   </w:style>
   <w:style w:type="table" w:default="1" w:styleId="TableNormal">
@@ -2967,9 +3284,13 @@
   <w:rsids>
     <w:rsidRoot w:val="00810F9B"/>
     <w:rsid w:val="000E21AD"/>
+    <w:rsid w:val="0016187B"/>
+    <w:rsid w:val="003B12BD"/>
+    <w:rsid w:val="004E1408"/>
     <w:rsid w:val="00592F05"/>
     <w:rsid w:val="00810F9B"/>
     <w:rsid w:val="00957F7D"/>
+    <w:rsid w:val="00E3647C"/>
   </w:rsids>
   <m:mathPr>
     <m:mathFont m:val="Cambria Math"/>

</xml_diff>